<commit_message>
Revert the Snake class constructor
</commit_message>
<xml_diff>
--- a/Group-Report1.docx
+++ b/Group-Report1.docx
@@ -1880,81 +1880,102 @@
         <w:rPr>
           <w:rFonts w:asciiTheme="minorHAnsi" w:hAnsiTheme="minorHAnsi"/>
         </w:rPr>
-        <w:t>are being set up i</w:t>
-      </w:r>
-      <w:r>
-        <w:rPr>
-          <w:rFonts w:asciiTheme="minorHAnsi" w:hAnsiTheme="minorHAnsi"/>
-        </w:rPr>
-        <w:t xml:space="preserve">n the constructor. </w:t>
-      </w:r>
-    </w:p>
-    <w:p>
-      <w:pPr>
-        <w:spacing w:after="0"/>
-        <w:rPr>
-          <w:rFonts w:asciiTheme="minorHAnsi" w:hAnsiTheme="minorHAnsi"/>
-        </w:rPr>
-      </w:pPr>
-    </w:p>
-    <w:p>
-      <w:pPr>
-        <w:spacing w:after="0"/>
-        <w:rPr>
-          <w:rFonts w:asciiTheme="minorHAnsi" w:hAnsiTheme="minorHAnsi"/>
-        </w:rPr>
-      </w:pPr>
-      <w:r>
-        <w:rPr>
-          <w:rFonts w:asciiTheme="minorHAnsi" w:hAnsiTheme="minorHAnsi"/>
-        </w:rPr>
-        <w:t>Disadvantages:</w:t>
-      </w:r>
-    </w:p>
-    <w:p>
-      <w:pPr>
-        <w:spacing w:after="0"/>
-        <w:rPr>
-          <w:rFonts w:asciiTheme="minorHAnsi" w:hAnsiTheme="minorHAnsi"/>
-        </w:rPr>
-      </w:pPr>
-      <w:r>
-        <w:rPr>
-          <w:rFonts w:asciiTheme="minorHAnsi" w:hAnsiTheme="minorHAnsi"/>
-          <w:highlight w:val="yellow"/>
-        </w:rPr>
-        <w:t xml:space="preserve">The </w:t>
-      </w:r>
-      <w:r>
-        <w:rPr>
-          <w:rFonts w:asciiTheme="minorHAnsi" w:hAnsiTheme="minorHAnsi"/>
-          <w:highlight w:val="yellow"/>
-        </w:rPr>
-        <w:t>constructor for the random number generator</w:t>
+        <w:t xml:space="preserve">are being </w:t>
+      </w:r>
+      <w:r>
+        <w:rPr>
+          <w:rFonts w:asciiTheme="minorHAnsi" w:hAnsiTheme="minorHAnsi"/>
+        </w:rPr>
+        <w:t>initialised in the constructor having access to those private variables</w:t>
       </w:r>
       <w:bookmarkStart w:id="1" w:name="_GoBack"/>
       <w:bookmarkEnd w:id="1"/>
-      <w:r>
-        <w:rPr>
-          <w:rFonts w:asciiTheme="minorHAnsi" w:hAnsiTheme="minorHAnsi"/>
-          <w:highlight w:val="yellow"/>
-        </w:rPr>
-        <w:t xml:space="preserve"> will be called twice?</w:t>
-      </w:r>
-      <w:r>
-        <w:rPr>
-          <w:rFonts w:asciiTheme="minorHAnsi" w:hAnsiTheme="minorHAnsi"/>
-        </w:rPr>
-        <w:t xml:space="preserve"> </w:t>
-      </w:r>
-    </w:p>
-    <w:p>
-      <w:pPr>
-        <w:spacing w:after="0"/>
-        <w:rPr>
-          <w:rFonts w:asciiTheme="minorHAnsi" w:hAnsiTheme="minorHAnsi"/>
-        </w:rPr>
-      </w:pPr>
+    </w:p>
+    <w:p>
+      <w:pPr>
+        <w:spacing w:after="0"/>
+        <w:rPr>
+          <w:rFonts w:asciiTheme="minorHAnsi" w:hAnsiTheme="minorHAnsi"/>
+        </w:rPr>
+      </w:pPr>
+    </w:p>
+    <w:p>
+      <w:pPr>
+        <w:spacing w:after="0"/>
+        <w:rPr>
+          <w:rFonts w:asciiTheme="minorHAnsi" w:hAnsiTheme="minorHAnsi"/>
+        </w:rPr>
+      </w:pPr>
+      <w:r>
+        <w:rPr>
+          <w:rFonts w:asciiTheme="minorHAnsi" w:hAnsiTheme="minorHAnsi"/>
+        </w:rPr>
+        <w:t>Problems</w:t>
+      </w:r>
+      <w:r>
+        <w:rPr>
+          <w:rFonts w:asciiTheme="minorHAnsi" w:hAnsiTheme="minorHAnsi"/>
+        </w:rPr>
+        <w:t>:</w:t>
+      </w:r>
+    </w:p>
+    <w:p>
+      <w:pPr>
+        <w:spacing w:after="0"/>
+        <w:rPr>
+          <w:rFonts w:asciiTheme="minorHAnsi" w:hAnsiTheme="minorHAnsi"/>
+        </w:rPr>
+      </w:pPr>
+      <w:r>
+        <w:rPr>
+          <w:rFonts w:asciiTheme="minorHAnsi" w:hAnsiTheme="minorHAnsi"/>
+        </w:rPr>
+        <w:t xml:space="preserve">However, the rng_ constructor won’t have been run straight away. This will only happen </w:t>
+      </w:r>
+      <w:r>
+        <w:rPr>
+          <w:rFonts w:asciiTheme="minorHAnsi" w:hAnsiTheme="minorHAnsi"/>
+        </w:rPr>
+        <w:t>when the</w:t>
+      </w:r>
+      <w:r>
+        <w:rPr>
+          <w:rFonts w:asciiTheme="minorHAnsi" w:hAnsiTheme="minorHAnsi"/>
+        </w:rPr>
+        <w:t xml:space="preserve"> symbol, x, y, and the mouse pointer have been initialised. This means that x and y value f</w:t>
+      </w:r>
+      <w:r>
+        <w:rPr>
+          <w:rFonts w:asciiTheme="minorHAnsi" w:hAnsiTheme="minorHAnsi"/>
+        </w:rPr>
+        <w:t xml:space="preserve">or the snake will not be random. Only time it will be random is when the set up function for the game is run due to </w:t>
+      </w:r>
+      <w:r>
+        <w:rPr>
+          <w:rFonts w:asciiTheme="minorHAnsi" w:hAnsiTheme="minorHAnsi"/>
+        </w:rPr>
+        <w:t>the position at random function in that game function.</w:t>
+      </w:r>
+    </w:p>
+    <w:p>
+      <w:pPr>
+        <w:spacing w:after="0"/>
+        <w:rPr>
+          <w:rFonts w:asciiTheme="minorHAnsi" w:hAnsiTheme="minorHAnsi"/>
+        </w:rPr>
+      </w:pPr>
+      <w:r>
+        <w:rPr>
+          <w:rFonts w:asciiTheme="minorHAnsi" w:hAnsiTheme="minorHAnsi"/>
+        </w:rPr>
+        <w:t>In other words, this w</w:t>
+      </w:r>
+      <w:r>
+        <w:rPr>
+          <w:rFonts w:asciiTheme="minorHAnsi" w:hAnsiTheme="minorHAnsi"/>
+        </w:rPr>
+        <w:t>ill run the same function twice.</w:t>
+      </w:r>
     </w:p>
     <w:p>
       <w:pPr>

</xml_diff>

<commit_message>
Update to mouse cpp and header file.
has reached a hole function is constant and passes a const underground& ug object. read group report 1. I for more info.
</commit_message>
<xml_diff>
--- a/Group-Report1.docx
+++ b/Group-Report1.docx
@@ -2053,14 +2053,166 @@
         </w:rPr>
         <w:t>const keyword</w:t>
       </w:r>
+      <w:r>
+        <w:rPr>
+          <w:rFonts w:asciiTheme="minorHAnsi" w:hAnsiTheme="minorHAnsi"/>
+        </w:rPr>
+        <w:t xml:space="preserve"> means that </w:t>
+      </w:r>
+      <w:r>
+        <w:rPr>
+          <w:rFonts w:asciiTheme="minorHAnsi" w:hAnsiTheme="minorHAnsi"/>
+        </w:rPr>
+        <w:t xml:space="preserve">there is confidence that the underground object in that function won’t change the state of the object. For </w:t>
+      </w:r>
+      <w:r>
+        <w:rPr>
+          <w:rFonts w:asciiTheme="minorHAnsi" w:hAnsiTheme="minorHAnsi"/>
+        </w:rPr>
+        <w:t>example,</w:t>
+      </w:r>
+      <w:r>
+        <w:rPr>
+          <w:rFonts w:asciiTheme="minorHAnsi" w:hAnsiTheme="minorHAnsi"/>
+        </w:rPr>
+        <w:t xml:space="preserve"> properties values cannot be changed.</w:t>
+      </w:r>
+    </w:p>
+    <w:p>
+      <w:pPr>
+        <w:spacing w:after="0"/>
+        <w:rPr>
+          <w:rFonts w:asciiTheme="minorHAnsi" w:hAnsiTheme="minorHAnsi"/>
+        </w:rPr>
+      </w:pPr>
+    </w:p>
+    <w:p>
+      <w:pPr>
+        <w:spacing w:after="0"/>
+        <w:rPr>
+          <w:rFonts w:asciiTheme="minorHAnsi" w:hAnsiTheme="minorHAnsi"/>
+        </w:rPr>
+      </w:pPr>
+      <w:r>
+        <w:rPr>
+          <w:rFonts w:asciiTheme="minorHAnsi" w:hAnsiTheme="minorHAnsi"/>
+        </w:rPr>
+        <w:t>In the mouse header, the prototype for that function needs to be changed</w:t>
+      </w:r>
+      <w:r>
+        <w:rPr>
+          <w:rFonts w:asciiTheme="minorHAnsi" w:hAnsiTheme="minorHAnsi"/>
+        </w:rPr>
+        <w:t xml:space="preserve"> to pass a constant </w:t>
+      </w:r>
+      <w:r>
+        <w:rPr>
+          <w:rFonts w:asciiTheme="minorHAnsi" w:hAnsiTheme="minorHAnsi"/>
+        </w:rPr>
+        <w:t xml:space="preserve">underground </w:t>
+      </w:r>
+      <w:r>
+        <w:rPr>
+          <w:rFonts w:asciiTheme="minorHAnsi" w:hAnsiTheme="minorHAnsi"/>
+        </w:rPr>
+        <w:t xml:space="preserve">reference </w:t>
+      </w:r>
+      <w:r>
+        <w:rPr>
+          <w:rFonts w:asciiTheme="minorHAnsi" w:hAnsiTheme="minorHAnsi"/>
+        </w:rPr>
+        <w:t xml:space="preserve">object </w:t>
+      </w:r>
+      <w:r>
+        <w:rPr>
+          <w:rFonts w:asciiTheme="minorHAnsi" w:hAnsiTheme="minorHAnsi"/>
+        </w:rPr>
+        <w:t xml:space="preserve">and </w:t>
+      </w:r>
+      <w:r>
+        <w:rPr>
+          <w:rFonts w:asciiTheme="minorHAnsi" w:hAnsiTheme="minorHAnsi"/>
+        </w:rPr>
+        <w:t>make sure the function is const</w:t>
+      </w:r>
+      <w:r>
+        <w:rPr>
+          <w:rFonts w:asciiTheme="minorHAnsi" w:hAnsiTheme="minorHAnsi"/>
+        </w:rPr>
+        <w:t>ant.</w:t>
+      </w:r>
+    </w:p>
+    <w:p>
+      <w:pPr>
+        <w:spacing w:after="0"/>
+        <w:rPr>
+          <w:rFonts w:asciiTheme="minorHAnsi" w:hAnsiTheme="minorHAnsi"/>
+        </w:rPr>
+      </w:pPr>
+    </w:p>
+    <w:p>
+      <w:pPr>
+        <w:spacing w:after="0"/>
+        <w:rPr>
+          <w:rFonts w:asciiTheme="minorHAnsi" w:hAnsiTheme="minorHAnsi"/>
+        </w:rPr>
+      </w:pPr>
+      <w:r>
+        <w:rPr>
+          <w:rFonts w:asciiTheme="minorHAnsi" w:hAnsiTheme="minorHAnsi"/>
+        </w:rPr>
+        <w:t xml:space="preserve">Another change would be that is </w:t>
+      </w:r>
+      <w:r>
+        <w:rPr>
+          <w:rFonts w:asciiTheme="minorHAnsi" w:hAnsiTheme="minorHAnsi"/>
+        </w:rPr>
+        <w:t xml:space="preserve">that the inner function is </w:t>
+      </w:r>
+      <w:r>
+        <w:rPr>
+          <w:rFonts w:asciiTheme="minorHAnsi" w:hAnsiTheme="minorHAnsi"/>
+        </w:rPr>
+        <w:t xml:space="preserve">at position would be </w:t>
+      </w:r>
+      <w:r>
+        <w:rPr>
+          <w:rFonts w:asciiTheme="minorHAnsi" w:hAnsiTheme="minorHAnsi"/>
+        </w:rPr>
+        <w:t>constant.</w:t>
+      </w:r>
       <w:bookmarkStart w:id="1" w:name="_GoBack"/>
       <w:bookmarkEnd w:id="1"/>
-      <w:r>
-        <w:rPr>
-          <w:rFonts w:asciiTheme="minorHAnsi" w:hAnsiTheme="minorHAnsi"/>
-        </w:rPr>
-        <w:t xml:space="preserve"> means that </w:t>
-      </w:r>
+    </w:p>
+    <w:p>
+      <w:pPr>
+        <w:spacing w:after="0"/>
+        <w:rPr>
+          <w:rFonts w:asciiTheme="minorHAnsi" w:hAnsiTheme="minorHAnsi"/>
+        </w:rPr>
+      </w:pPr>
+      <w:r>
+        <w:rPr>
+          <w:rFonts w:asciiTheme="minorHAnsi" w:hAnsiTheme="minorHAnsi"/>
+        </w:rPr>
+        <w:t xml:space="preserve">1.J </w:t>
+      </w:r>
+    </w:p>
+    <w:p>
+      <w:pPr>
+        <w:spacing w:after="0"/>
+        <w:rPr>
+          <w:rFonts w:asciiTheme="minorHAnsi" w:hAnsiTheme="minorHAnsi"/>
+        </w:rPr>
+      </w:pPr>
+    </w:p>
+    <w:p>
+      <w:pPr>
+        <w:spacing w:after="0"/>
+        <w:rPr>
+          <w:rFonts w:asciiTheme="minorHAnsi" w:hAnsiTheme="minorHAnsi"/>
+        </w:rPr>
+      </w:pPr>
     </w:p>
     <w:p>
       <w:pPr>

</xml_diff>

<commit_message>
removed the spot mouse function since we set the mouse pointer in the constructor
</commit_message>
<xml_diff>
--- a/Group-Report1.docx
+++ b/Group-Report1.docx
@@ -367,21 +367,7 @@
         <w:rPr>
           <w:rFonts w:asciiTheme="minorHAnsi" w:hAnsiTheme="minorHAnsi"/>
         </w:rPr>
-        <w:t xml:space="preserve">. This is possible the base class is the </w:t>
-      </w:r>
-      <w:proofErr w:type="spellStart"/>
-      <w:r>
-        <w:rPr>
-          <w:rFonts w:asciiTheme="minorHAnsi" w:hAnsiTheme="minorHAnsi"/>
-        </w:rPr>
-        <w:t>MoveableGridItem</w:t>
-      </w:r>
-      <w:proofErr w:type="spellEnd"/>
-      <w:r>
-        <w:rPr>
-          <w:rFonts w:asciiTheme="minorHAnsi" w:hAnsiTheme="minorHAnsi"/>
-        </w:rPr>
-        <w:t xml:space="preserve"> and the Mouse, Nut a</w:t>
+        <w:t>. This is possible the base class is the MoveableGridItem and the Mouse, Nut a</w:t>
       </w:r>
       <w:r>
         <w:rPr>
@@ -411,21 +397,7 @@
         <w:rPr>
           <w:rFonts w:asciiTheme="minorHAnsi" w:hAnsiTheme="minorHAnsi"/>
         </w:rPr>
-        <w:t xml:space="preserve"> of the </w:t>
-      </w:r>
-      <w:proofErr w:type="spellStart"/>
-      <w:r>
-        <w:rPr>
-          <w:rFonts w:asciiTheme="minorHAnsi" w:hAnsiTheme="minorHAnsi"/>
-        </w:rPr>
-        <w:t>MoveableGridItem</w:t>
-      </w:r>
-      <w:proofErr w:type="spellEnd"/>
-      <w:r>
-        <w:rPr>
-          <w:rFonts w:asciiTheme="minorHAnsi" w:hAnsiTheme="minorHAnsi"/>
-        </w:rPr>
-        <w:t xml:space="preserve"> </w:t>
+        <w:t xml:space="preserve"> of the MoveableGridItem </w:t>
       </w:r>
       <w:r>
         <w:rPr>
@@ -1598,8 +1570,6 @@
         </w:rPr>
         <w:tab/>
       </w:r>
-      <w:bookmarkStart w:id="1" w:name="_GoBack"/>
-      <w:bookmarkEnd w:id="1"/>
       <w:r>
         <w:rPr>
           <w:rFonts w:cs="Consolas"/>
@@ -2826,6 +2796,33 @@
           <w:rFonts w:asciiTheme="minorHAnsi" w:hAnsiTheme="minorHAnsi"/>
         </w:rPr>
       </w:pPr>
+      <w:r>
+        <w:rPr>
+          <w:rFonts w:asciiTheme="minorHAnsi" w:hAnsiTheme="minorHAnsi"/>
+        </w:rPr>
+        <w:lastRenderedPageBreak/>
+        <w:t xml:space="preserve">1.J This would be a bad idea because the snake needs to know about the </w:t>
+      </w:r>
+      <w:r>
+        <w:rPr>
+          <w:rFonts w:asciiTheme="minorHAnsi" w:hAnsiTheme="minorHAnsi"/>
+        </w:rPr>
+        <w:t>where the mouse is on the grid</w:t>
+      </w:r>
+      <w:r>
+        <w:rPr>
+          <w:rFonts w:asciiTheme="minorHAnsi" w:hAnsiTheme="minorHAnsi"/>
+        </w:rPr>
+        <w:t xml:space="preserve"> in order </w:t>
+      </w:r>
+      <w:bookmarkStart w:id="1" w:name="_GoBack"/>
+      <w:bookmarkEnd w:id="1"/>
+      <w:r>
+        <w:rPr>
+          <w:rFonts w:asciiTheme="minorHAnsi" w:hAnsiTheme="minorHAnsi"/>
+        </w:rPr>
+        <w:t xml:space="preserve">to catch it. </w:t>
+      </w:r>
     </w:p>
     <w:p>
       <w:pPr>

</xml_diff>

<commit_message>
Question 3J completed (check this)
</commit_message>
<xml_diff>
--- a/Group-Report1.docx
+++ b/Group-Report1.docx
@@ -323,23 +323,7 @@
           <w:rFonts w:asciiTheme="minorHAnsi" w:hAnsiTheme="minorHAnsi"/>
           <w:b/>
         </w:rPr>
-        <w:t xml:space="preserve">List the classes which, according to the UML Class Diagram in Fig. 2d, inherit the message </w:t>
-      </w:r>
-      <w:proofErr w:type="spellStart"/>
-      <w:r>
-        <w:rPr>
-          <w:rFonts w:asciiTheme="minorHAnsi" w:hAnsiTheme="minorHAnsi"/>
-          <w:b/>
-        </w:rPr>
-        <w:t>reset_position</w:t>
-      </w:r>
-      <w:proofErr w:type="spellEnd"/>
-      <w:r>
-        <w:rPr>
-          <w:rFonts w:asciiTheme="minorHAnsi" w:hAnsiTheme="minorHAnsi"/>
-          <w:b/>
-        </w:rPr>
-        <w:t xml:space="preserve"> and explain why this is possible.</w:t>
+        <w:t>List the classes which, according to the UML Class Diagram in Fig. 2d, inherit the message reset_position and explain why this is possible.</w:t>
       </w:r>
     </w:p>
     <w:p>
@@ -503,21 +487,7 @@
         <w:rPr>
           <w:rFonts w:asciiTheme="minorHAnsi" w:hAnsiTheme="minorHAnsi"/>
         </w:rPr>
-        <w:t xml:space="preserve"> called </w:t>
-      </w:r>
-      <w:proofErr w:type="spellStart"/>
-      <w:r>
-        <w:rPr>
-          <w:rFonts w:asciiTheme="minorHAnsi" w:hAnsiTheme="minorHAnsi"/>
-        </w:rPr>
-        <w:t>can_collect_nut</w:t>
-      </w:r>
-      <w:proofErr w:type="spellEnd"/>
-      <w:r>
-        <w:rPr>
-          <w:rFonts w:asciiTheme="minorHAnsi" w:hAnsiTheme="minorHAnsi"/>
-        </w:rPr>
-        <w:t xml:space="preserve"> in which the parameter is a nut object.</w:t>
+        <w:t xml:space="preserve"> called can_collect_nut in which the parameter is a nut object.</w:t>
       </w:r>
     </w:p>
     <w:p>
@@ -561,41 +531,13 @@
         <w:rPr>
           <w:rFonts w:asciiTheme="minorHAnsi" w:hAnsiTheme="minorHAnsi"/>
         </w:rPr>
-        <w:t xml:space="preserve">The Game class also talks to the Nut class because according to the sequence diagram, the Game class is telling the Nut class to run the function </w:t>
-      </w:r>
-      <w:proofErr w:type="gramStart"/>
-      <w:r>
-        <w:rPr>
-          <w:rFonts w:asciiTheme="minorHAnsi" w:hAnsiTheme="minorHAnsi"/>
-        </w:rPr>
-        <w:t>disappear</w:t>
-      </w:r>
-      <w:r>
-        <w:rPr>
-          <w:rFonts w:asciiTheme="minorHAnsi" w:hAnsiTheme="minorHAnsi"/>
-        </w:rPr>
-        <w:t>(</w:t>
-      </w:r>
-      <w:proofErr w:type="gramEnd"/>
-      <w:r>
-        <w:rPr>
-          <w:rFonts w:asciiTheme="minorHAnsi" w:hAnsiTheme="minorHAnsi"/>
-        </w:rPr>
-        <w:t xml:space="preserve">) if the </w:t>
-      </w:r>
-      <w:proofErr w:type="spellStart"/>
-      <w:r>
-        <w:rPr>
-          <w:rFonts w:asciiTheme="minorHAnsi" w:hAnsiTheme="minorHAnsi"/>
-        </w:rPr>
-        <w:t>got_nut</w:t>
-      </w:r>
-      <w:proofErr w:type="spellEnd"/>
-      <w:r>
-        <w:rPr>
-          <w:rFonts w:asciiTheme="minorHAnsi" w:hAnsiTheme="minorHAnsi"/>
-        </w:rPr>
-        <w:t xml:space="preserve"> value is true</w:t>
+        <w:t>The Game class also talks to the Nut class because according to the sequence diagram, the Game class is telling the Nut class to run the function disappear</w:t>
+      </w:r>
+      <w:r>
+        <w:rPr>
+          <w:rFonts w:asciiTheme="minorHAnsi" w:hAnsiTheme="minorHAnsi"/>
+        </w:rPr>
+        <w:t>() if the got_nut value is true</w:t>
       </w:r>
     </w:p>
     <w:p>
@@ -619,23 +561,7 @@
           <w:rFonts w:asciiTheme="minorHAnsi" w:hAnsiTheme="minorHAnsi"/>
           <w:b/>
         </w:rPr>
-        <w:t xml:space="preserve">Explain what the collected and </w:t>
-      </w:r>
-      <w:proofErr w:type="spellStart"/>
-      <w:r>
-        <w:rPr>
-          <w:rFonts w:asciiTheme="minorHAnsi" w:hAnsiTheme="minorHAnsi"/>
-          <w:b/>
-        </w:rPr>
-        <w:t>on_hole</w:t>
-      </w:r>
-      <w:proofErr w:type="spellEnd"/>
-      <w:r>
-        <w:rPr>
-          <w:rFonts w:asciiTheme="minorHAnsi" w:hAnsiTheme="minorHAnsi"/>
-          <w:b/>
-        </w:rPr>
-        <w:t xml:space="preserve"> symbols used in the UML Sequence Diagram in Fig. 3b are, what information they represent and what </w:t>
+        <w:t xml:space="preserve">Explain what the collected and on_hole symbols used in the UML Sequence Diagram in Fig. 3b are, what information they represent and what </w:t>
       </w:r>
       <w:r>
         <w:rPr>
@@ -663,24 +589,14 @@
         <w:spacing w:before="0" w:after="0"/>
       </w:pPr>
       <w:r>
-        <w:t xml:space="preserve">The collected and </w:t>
-      </w:r>
-      <w:proofErr w:type="spellStart"/>
-      <w:r>
-        <w:t>on_hole</w:t>
-      </w:r>
-      <w:proofErr w:type="spellEnd"/>
-      <w:r>
-        <w:t xml:space="preserve"> are both </w:t>
+        <w:t xml:space="preserve">The collected and on_hole are both </w:t>
       </w:r>
       <w:r>
         <w:t xml:space="preserve">placeholders represented in the sequence diagram that store the returned </w:t>
       </w:r>
-      <w:proofErr w:type="spellStart"/>
       <w:r>
         <w:t>boolean</w:t>
       </w:r>
-      <w:proofErr w:type="spellEnd"/>
       <w:r>
         <w:t xml:space="preserve"> values from the 2 functions</w:t>
       </w:r>
@@ -703,13 +619,8 @@
         <w:spacing w:before="0" w:after="0"/>
       </w:pPr>
       <w:r>
-        <w:t xml:space="preserve">the </w:t>
-      </w:r>
-      <w:proofErr w:type="spellStart"/>
-      <w:r>
-        <w:t>on_hole</w:t>
-      </w:r>
-      <w:proofErr w:type="spellEnd"/>
+        <w:t>the on_hole</w:t>
+      </w:r>
       <w:r>
         <w:t xml:space="preserve"> </w:t>
       </w:r>
@@ -729,39 +640,10 @@
         <w:t>is at the same co-ordinates as the hole</w:t>
       </w:r>
       <w:r>
-        <w:t xml:space="preserve">. The Game talks to the Mouse class and tells the Mouse class to run the function </w:t>
-      </w:r>
-      <w:proofErr w:type="spellStart"/>
-      <w:r>
-        <w:t>has_reached_a_</w:t>
-      </w:r>
-      <w:proofErr w:type="gramStart"/>
-      <w:r>
-        <w:t>hole</w:t>
-      </w:r>
-      <w:proofErr w:type="spellEnd"/>
-      <w:r>
-        <w:t>(</w:t>
-      </w:r>
-      <w:proofErr w:type="spellStart"/>
-      <w:proofErr w:type="gramEnd"/>
-      <w:r>
-        <w:t>ug:Underground</w:t>
-      </w:r>
-      <w:proofErr w:type="spellEnd"/>
-      <w:r>
-        <w:t>) accepting an underground object.</w:t>
-      </w:r>
-      <w:r>
-        <w:t xml:space="preserve"> if they both have the same co-ordinates, </w:t>
-      </w:r>
-      <w:proofErr w:type="spellStart"/>
-      <w:r>
-        <w:t>on_hole</w:t>
-      </w:r>
-      <w:proofErr w:type="spellEnd"/>
-      <w:r>
-        <w:t xml:space="preserve"> </w:t>
+        <w:t>. The Game talks to the Mouse class and tells the Mouse class to run the function has_reached_a_hole(ug:Underground) accepting an underground object.</w:t>
+      </w:r>
+      <w:r>
+        <w:t xml:space="preserve"> if they both have the same co-ordinates, on_hole </w:t>
       </w:r>
       <w:r>
         <w:t>placeholder</w:t>
@@ -809,34 +691,10 @@
         <w:t>placeholders</w:t>
       </w:r>
       <w:r>
-        <w:t xml:space="preserve"> are set to true (</w:t>
-      </w:r>
-      <w:proofErr w:type="spellStart"/>
-      <w:r>
-        <w:t>i.e</w:t>
-      </w:r>
-      <w:proofErr w:type="spellEnd"/>
-      <w:r>
-        <w:t xml:space="preserve"> the nut has been collected by the mouse and the mouse has reached a hole)</w:t>
-      </w:r>
-      <w:r>
-        <w:t xml:space="preserve">, the Game class tells the Mouse class to run the function, </w:t>
-      </w:r>
-      <w:proofErr w:type="spellStart"/>
-      <w:r>
-        <w:t>escape_into_</w:t>
-      </w:r>
-      <w:proofErr w:type="gramStart"/>
-      <w:r>
-        <w:t>hole</w:t>
-      </w:r>
-      <w:proofErr w:type="spellEnd"/>
-      <w:r>
-        <w:t>(</w:t>
-      </w:r>
-      <w:proofErr w:type="gramEnd"/>
-      <w:r>
-        <w:t>)</w:t>
+        <w:t xml:space="preserve"> are set to true (i.e the nut has been collected by the mouse and the mouse has reached a hole)</w:t>
+      </w:r>
+      <w:r>
+        <w:t>, the Game class tells the Mouse class to run the function, escape_into_hole()</w:t>
       </w:r>
       <w:r>
         <w:t xml:space="preserve"> s</w:t>
@@ -884,69 +742,201 @@
           <w:rFonts w:asciiTheme="minorHAnsi" w:hAnsiTheme="minorHAnsi"/>
           <w:b/>
         </w:rPr>
-        <w:t xml:space="preserve">List the #include directives that should be placed in the two files used for the Snake module (i.e., </w:t>
-      </w:r>
-      <w:proofErr w:type="spellStart"/>
-      <w:r>
-        <w:rPr>
-          <w:rFonts w:asciiTheme="minorHAnsi" w:hAnsiTheme="minorHAnsi"/>
-          <w:b/>
+        <w:t>List the #include directives that should be placed in the two files used for the Snake module (i.e., Snake.h and Snake.cpp) and explain why each of these directives is needed there.</w:t>
+      </w:r>
+    </w:p>
+    <w:p>
+      <w:pPr>
+        <w:spacing w:after="0"/>
+        <w:rPr>
+          <w:rFonts w:asciiTheme="minorHAnsi" w:hAnsiTheme="minorHAnsi"/>
+          <w:b/>
+        </w:rPr>
+      </w:pPr>
+    </w:p>
+    <w:p>
+      <w:pPr>
+        <w:spacing w:after="0"/>
+        <w:rPr>
+          <w:rFonts w:asciiTheme="minorHAnsi" w:hAnsiTheme="minorHAnsi"/>
+        </w:rPr>
+      </w:pPr>
+      <w:r>
+        <w:rPr>
+          <w:rFonts w:asciiTheme="minorHAnsi" w:hAnsiTheme="minorHAnsi"/>
+        </w:rPr>
+        <w:t xml:space="preserve">In the snake </w:t>
+      </w:r>
+      <w:r>
+        <w:rPr>
+          <w:rFonts w:asciiTheme="minorHAnsi" w:hAnsiTheme="minorHAnsi"/>
+        </w:rPr>
+        <w:t>cpp</w:t>
+      </w:r>
+      <w:r>
+        <w:rPr>
+          <w:rFonts w:asciiTheme="minorHAnsi" w:hAnsiTheme="minorHAnsi"/>
+        </w:rPr>
+        <w:t xml:space="preserve"> file, there should be </w:t>
+      </w:r>
+      <w:r>
+        <w:rPr>
+          <w:rFonts w:asciiTheme="minorHAnsi" w:hAnsiTheme="minorHAnsi"/>
+        </w:rPr>
+        <w:t>an “</w:t>
+      </w:r>
+      <w:r>
+        <w:rPr>
+          <w:rFonts w:asciiTheme="minorHAnsi" w:hAnsiTheme="minorHAnsi"/>
+        </w:rPr>
+        <w:t xml:space="preserve">#include </w:t>
+      </w:r>
+      <w:r>
+        <w:rPr>
+          <w:rFonts w:asciiTheme="minorHAnsi" w:hAnsiTheme="minorHAnsi"/>
         </w:rPr>
         <w:t>Snake.h</w:t>
       </w:r>
-      <w:proofErr w:type="spellEnd"/>
-      <w:r>
-        <w:rPr>
-          <w:rFonts w:asciiTheme="minorHAnsi" w:hAnsiTheme="minorHAnsi"/>
-          <w:b/>
-        </w:rPr>
-        <w:t xml:space="preserve"> and Snake.cpp) and explain why each of these directives is needed there.</w:t>
-      </w:r>
-    </w:p>
-    <w:p>
-      <w:pPr>
-        <w:spacing w:after="0"/>
-        <w:rPr>
-          <w:rFonts w:asciiTheme="minorHAnsi" w:hAnsiTheme="minorHAnsi"/>
-          <w:b/>
-        </w:rPr>
-      </w:pPr>
-    </w:p>
-    <w:p>
-      <w:pPr>
-        <w:spacing w:after="0"/>
-        <w:rPr>
-          <w:rFonts w:asciiTheme="minorHAnsi" w:hAnsiTheme="minorHAnsi"/>
-        </w:rPr>
-      </w:pPr>
-      <w:r>
-        <w:rPr>
-          <w:rFonts w:asciiTheme="minorHAnsi" w:hAnsiTheme="minorHAnsi"/>
-        </w:rPr>
-        <w:t xml:space="preserve">In the snake </w:t>
-      </w:r>
-      <w:proofErr w:type="spellStart"/>
-      <w:r>
-        <w:rPr>
-          <w:rFonts w:asciiTheme="minorHAnsi" w:hAnsiTheme="minorHAnsi"/>
-        </w:rPr>
-        <w:t>cpp</w:t>
-      </w:r>
-      <w:proofErr w:type="spellEnd"/>
-      <w:r>
-        <w:rPr>
-          <w:rFonts w:asciiTheme="minorHAnsi" w:hAnsiTheme="minorHAnsi"/>
-        </w:rPr>
-        <w:t xml:space="preserve"> file, there should be </w:t>
-      </w:r>
-      <w:proofErr w:type="gramStart"/>
-      <w:r>
-        <w:rPr>
-          <w:rFonts w:asciiTheme="minorHAnsi" w:hAnsiTheme="minorHAnsi"/>
-        </w:rPr>
-        <w:t>an</w:t>
-      </w:r>
-      <w:proofErr w:type="gramEnd"/>
+      <w:r>
+        <w:rPr>
+          <w:rFonts w:asciiTheme="minorHAnsi" w:hAnsiTheme="minorHAnsi"/>
+        </w:rPr>
+        <w:t>”</w:t>
+      </w:r>
+      <w:r>
+        <w:rPr>
+          <w:rFonts w:asciiTheme="minorHAnsi" w:hAnsiTheme="minorHAnsi"/>
+        </w:rPr>
+        <w:t xml:space="preserve">. The reason for this is that </w:t>
+      </w:r>
+      <w:r>
+        <w:rPr>
+          <w:rFonts w:asciiTheme="minorHAnsi" w:hAnsiTheme="minorHAnsi"/>
+        </w:rPr>
+        <w:t>so that th</w:t>
+      </w:r>
+      <w:r>
+        <w:rPr>
+          <w:rFonts w:asciiTheme="minorHAnsi" w:hAnsiTheme="minorHAnsi"/>
+        </w:rPr>
+        <w:t xml:space="preserve">is allows the cpp implementation file to access the private and public declaration of the functions </w:t>
+      </w:r>
+      <w:r>
+        <w:rPr>
+          <w:rFonts w:asciiTheme="minorHAnsi" w:hAnsiTheme="minorHAnsi"/>
+        </w:rPr>
+        <w:t xml:space="preserve">and the </w:t>
+      </w:r>
+      <w:r>
+        <w:rPr>
+          <w:rFonts w:asciiTheme="minorHAnsi" w:hAnsiTheme="minorHAnsi"/>
+        </w:rPr>
+        <w:t xml:space="preserve">data members </w:t>
+      </w:r>
+      <w:r>
+        <w:rPr>
+          <w:rFonts w:asciiTheme="minorHAnsi" w:hAnsiTheme="minorHAnsi"/>
+        </w:rPr>
+        <w:t>so that it can implement the functions declare</w:t>
+      </w:r>
+      <w:r>
+        <w:rPr>
+          <w:rFonts w:asciiTheme="minorHAnsi" w:hAnsiTheme="minorHAnsi"/>
+        </w:rPr>
+        <w:t>d</w:t>
+      </w:r>
+      <w:r>
+        <w:rPr>
+          <w:rFonts w:asciiTheme="minorHAnsi" w:hAnsiTheme="minorHAnsi"/>
+        </w:rPr>
+        <w:t xml:space="preserve"> </w:t>
+      </w:r>
+      <w:r>
+        <w:rPr>
+          <w:rFonts w:asciiTheme="minorHAnsi" w:hAnsiTheme="minorHAnsi"/>
+        </w:rPr>
+        <w:t>and make use of the data members in the header file.</w:t>
+      </w:r>
+    </w:p>
+    <w:p>
+      <w:pPr>
+        <w:spacing w:after="0"/>
+        <w:rPr>
+          <w:rFonts w:asciiTheme="minorHAnsi" w:hAnsiTheme="minorHAnsi"/>
+        </w:rPr>
+      </w:pPr>
+    </w:p>
+    <w:p>
+      <w:pPr>
+        <w:spacing w:after="0"/>
+        <w:rPr>
+          <w:rFonts w:asciiTheme="minorHAnsi" w:hAnsiTheme="minorHAnsi"/>
+        </w:rPr>
+      </w:pPr>
+      <w:r>
+        <w:rPr>
+          <w:rFonts w:asciiTheme="minorHAnsi" w:hAnsiTheme="minorHAnsi"/>
+        </w:rPr>
+        <w:t xml:space="preserve">The </w:t>
+      </w:r>
+      <w:r>
+        <w:rPr>
+          <w:rFonts w:asciiTheme="minorHAnsi" w:hAnsiTheme="minorHAnsi"/>
+        </w:rPr>
+        <w:t xml:space="preserve">#include </w:t>
+      </w:r>
+      <w:r>
+        <w:rPr>
+          <w:rFonts w:asciiTheme="minorHAnsi" w:hAnsiTheme="minorHAnsi"/>
+        </w:rPr>
+        <w:t>“constants.h” file would be used to implement the symbol of the snake</w:t>
+      </w:r>
+      <w:r>
+        <w:rPr>
+          <w:rFonts w:asciiTheme="minorHAnsi" w:hAnsiTheme="minorHAnsi"/>
+        </w:rPr>
+        <w:t xml:space="preserve"> and #include “</w:t>
+      </w:r>
+      <w:r>
+        <w:rPr>
+          <w:rFonts w:asciiTheme="minorHAnsi" w:hAnsiTheme="minorHAnsi"/>
+        </w:rPr>
+        <w:t>RandomNumberGenerator.h</w:t>
+      </w:r>
+      <w:r>
+        <w:rPr>
+          <w:rFonts w:asciiTheme="minorHAnsi" w:hAnsiTheme="minorHAnsi"/>
+        </w:rPr>
+        <w:t>” file would be used to set the random position of the snake.</w:t>
+      </w:r>
+    </w:p>
+    <w:p>
+      <w:pPr>
+        <w:spacing w:after="0"/>
+        <w:rPr>
+          <w:rFonts w:asciiTheme="minorHAnsi" w:hAnsiTheme="minorHAnsi"/>
+        </w:rPr>
+      </w:pPr>
+    </w:p>
+    <w:p>
+      <w:pPr>
+        <w:spacing w:after="0"/>
+        <w:rPr>
+          <w:rFonts w:asciiTheme="minorHAnsi" w:hAnsiTheme="minorHAnsi"/>
+        </w:rPr>
+      </w:pPr>
+      <w:r>
+        <w:rPr>
+          <w:rFonts w:asciiTheme="minorHAnsi" w:hAnsiTheme="minorHAnsi"/>
+        </w:rPr>
+        <w:t>In the snake header file, there needs to be #inclu</w:t>
+      </w:r>
+      <w:r>
+        <w:rPr>
+          <w:rFonts w:asciiTheme="minorHAnsi" w:hAnsiTheme="minorHAnsi"/>
+        </w:rPr>
+        <w:t>de</w:t>
+      </w:r>
       <w:r>
         <w:rPr>
           <w:rFonts w:asciiTheme="minorHAnsi" w:hAnsiTheme="minorHAnsi"/>
@@ -957,77 +947,31 @@
         <w:rPr>
           <w:rFonts w:asciiTheme="minorHAnsi" w:hAnsiTheme="minorHAnsi"/>
         </w:rPr>
-        <w:t xml:space="preserve">#include </w:t>
-      </w:r>
-      <w:proofErr w:type="spellStart"/>
-      <w:r>
-        <w:rPr>
-          <w:rFonts w:asciiTheme="minorHAnsi" w:hAnsiTheme="minorHAnsi"/>
-        </w:rPr>
-        <w:t>Snake.h</w:t>
-      </w:r>
-      <w:proofErr w:type="spellEnd"/>
-      <w:r>
-        <w:rPr>
-          <w:rFonts w:asciiTheme="minorHAnsi" w:hAnsiTheme="minorHAnsi"/>
-        </w:rPr>
-        <w:t>”</w:t>
-      </w:r>
-      <w:r>
-        <w:rPr>
-          <w:rFonts w:asciiTheme="minorHAnsi" w:hAnsiTheme="minorHAnsi"/>
-        </w:rPr>
-        <w:t xml:space="preserve">. The reason for this is that </w:t>
-      </w:r>
-      <w:r>
-        <w:rPr>
-          <w:rFonts w:asciiTheme="minorHAnsi" w:hAnsiTheme="minorHAnsi"/>
-        </w:rPr>
-        <w:t>so that th</w:t>
-      </w:r>
-      <w:r>
-        <w:rPr>
-          <w:rFonts w:asciiTheme="minorHAnsi" w:hAnsiTheme="minorHAnsi"/>
-        </w:rPr>
-        <w:t xml:space="preserve">is allows the </w:t>
-      </w:r>
-      <w:proofErr w:type="spellStart"/>
-      <w:r>
-        <w:rPr>
-          <w:rFonts w:asciiTheme="minorHAnsi" w:hAnsiTheme="minorHAnsi"/>
-        </w:rPr>
-        <w:t>cpp</w:t>
-      </w:r>
-      <w:proofErr w:type="spellEnd"/>
-      <w:r>
-        <w:rPr>
-          <w:rFonts w:asciiTheme="minorHAnsi" w:hAnsiTheme="minorHAnsi"/>
-        </w:rPr>
-        <w:t xml:space="preserve"> implementation file to access the private and public declaration of the functions </w:t>
-      </w:r>
-      <w:r>
-        <w:rPr>
-          <w:rFonts w:asciiTheme="minorHAnsi" w:hAnsiTheme="minorHAnsi"/>
-        </w:rPr>
-        <w:t xml:space="preserve">and the </w:t>
-      </w:r>
-      <w:r>
-        <w:rPr>
-          <w:rFonts w:asciiTheme="minorHAnsi" w:hAnsiTheme="minorHAnsi"/>
-        </w:rPr>
-        <w:t xml:space="preserve">data members </w:t>
-      </w:r>
-      <w:r>
-        <w:rPr>
-          <w:rFonts w:asciiTheme="minorHAnsi" w:hAnsiTheme="minorHAnsi"/>
-        </w:rPr>
-        <w:t>so that it can implement the functions declare</w:t>
-      </w:r>
-      <w:r>
-        <w:rPr>
-          <w:rFonts w:asciiTheme="minorHAnsi" w:hAnsiTheme="minorHAnsi"/>
-        </w:rPr>
-        <w:t>d</w:t>
+        <w:t>RandomNumberGenerator.h</w:t>
+      </w:r>
+      <w:r>
+        <w:rPr>
+          <w:rFonts w:asciiTheme="minorHAnsi" w:hAnsiTheme="minorHAnsi"/>
+        </w:rPr>
+        <w:t xml:space="preserve">” </w:t>
+      </w:r>
+      <w:r>
+        <w:rPr>
+          <w:rFonts w:asciiTheme="minorHAnsi" w:hAnsiTheme="minorHAnsi"/>
+        </w:rPr>
+        <w:t xml:space="preserve">in order to create the </w:t>
+      </w:r>
+      <w:r>
+        <w:rPr>
+          <w:rFonts w:asciiTheme="minorHAnsi" w:hAnsiTheme="minorHAnsi"/>
+        </w:rPr>
+        <w:t>random number generator</w:t>
+      </w:r>
+      <w:r>
+        <w:rPr>
+          <w:rFonts w:asciiTheme="minorHAnsi" w:hAnsiTheme="minorHAnsi"/>
+        </w:rPr>
+        <w:t xml:space="preserve"> variable</w:t>
       </w:r>
       <w:r>
         <w:rPr>
@@ -1039,152 +983,6 @@
         <w:rPr>
           <w:rFonts w:asciiTheme="minorHAnsi" w:hAnsiTheme="minorHAnsi"/>
         </w:rPr>
-        <w:t>and make use of the data members in the header file.</w:t>
-      </w:r>
-    </w:p>
-    <w:p>
-      <w:pPr>
-        <w:spacing w:after="0"/>
-        <w:rPr>
-          <w:rFonts w:asciiTheme="minorHAnsi" w:hAnsiTheme="minorHAnsi"/>
-        </w:rPr>
-      </w:pPr>
-    </w:p>
-    <w:p>
-      <w:pPr>
-        <w:spacing w:after="0"/>
-        <w:rPr>
-          <w:rFonts w:asciiTheme="minorHAnsi" w:hAnsiTheme="minorHAnsi"/>
-        </w:rPr>
-      </w:pPr>
-      <w:r>
-        <w:rPr>
-          <w:rFonts w:asciiTheme="minorHAnsi" w:hAnsiTheme="minorHAnsi"/>
-        </w:rPr>
-        <w:t xml:space="preserve">The </w:t>
-      </w:r>
-      <w:r>
-        <w:rPr>
-          <w:rFonts w:asciiTheme="minorHAnsi" w:hAnsiTheme="minorHAnsi"/>
-        </w:rPr>
-        <w:t xml:space="preserve">#include </w:t>
-      </w:r>
-      <w:r>
-        <w:rPr>
-          <w:rFonts w:asciiTheme="minorHAnsi" w:hAnsiTheme="minorHAnsi"/>
-        </w:rPr>
-        <w:t>“</w:t>
-      </w:r>
-      <w:proofErr w:type="spellStart"/>
-      <w:r>
-        <w:rPr>
-          <w:rFonts w:asciiTheme="minorHAnsi" w:hAnsiTheme="minorHAnsi"/>
-        </w:rPr>
-        <w:t>constants.h</w:t>
-      </w:r>
-      <w:proofErr w:type="spellEnd"/>
-      <w:r>
-        <w:rPr>
-          <w:rFonts w:asciiTheme="minorHAnsi" w:hAnsiTheme="minorHAnsi"/>
-        </w:rPr>
-        <w:t>” file would be used to implement the symbol of the snake</w:t>
-      </w:r>
-      <w:r>
-        <w:rPr>
-          <w:rFonts w:asciiTheme="minorHAnsi" w:hAnsiTheme="minorHAnsi"/>
-        </w:rPr>
-        <w:t xml:space="preserve"> and #include “</w:t>
-      </w:r>
-      <w:proofErr w:type="spellStart"/>
-      <w:r>
-        <w:rPr>
-          <w:rFonts w:asciiTheme="minorHAnsi" w:hAnsiTheme="minorHAnsi"/>
-        </w:rPr>
-        <w:t>RandomNumberGenerator.h</w:t>
-      </w:r>
-      <w:proofErr w:type="spellEnd"/>
-      <w:r>
-        <w:rPr>
-          <w:rFonts w:asciiTheme="minorHAnsi" w:hAnsiTheme="minorHAnsi"/>
-        </w:rPr>
-        <w:t>” file would be used to set the random position of the snake.</w:t>
-      </w:r>
-    </w:p>
-    <w:p>
-      <w:pPr>
-        <w:spacing w:after="0"/>
-        <w:rPr>
-          <w:rFonts w:asciiTheme="minorHAnsi" w:hAnsiTheme="minorHAnsi"/>
-        </w:rPr>
-      </w:pPr>
-    </w:p>
-    <w:p>
-      <w:pPr>
-        <w:spacing w:after="0"/>
-        <w:rPr>
-          <w:rFonts w:asciiTheme="minorHAnsi" w:hAnsiTheme="minorHAnsi"/>
-        </w:rPr>
-      </w:pPr>
-      <w:r>
-        <w:rPr>
-          <w:rFonts w:asciiTheme="minorHAnsi" w:hAnsiTheme="minorHAnsi"/>
-        </w:rPr>
-        <w:t>In the snake header file, there needs to be #inclu</w:t>
-      </w:r>
-      <w:r>
-        <w:rPr>
-          <w:rFonts w:asciiTheme="minorHAnsi" w:hAnsiTheme="minorHAnsi"/>
-        </w:rPr>
-        <w:t>de</w:t>
-      </w:r>
-      <w:r>
-        <w:rPr>
-          <w:rFonts w:asciiTheme="minorHAnsi" w:hAnsiTheme="minorHAnsi"/>
-        </w:rPr>
-        <w:t xml:space="preserve"> “</w:t>
-      </w:r>
-      <w:proofErr w:type="spellStart"/>
-      <w:r>
-        <w:rPr>
-          <w:rFonts w:asciiTheme="minorHAnsi" w:hAnsiTheme="minorHAnsi"/>
-        </w:rPr>
-        <w:t>RandomNumberGenerator.h</w:t>
-      </w:r>
-      <w:proofErr w:type="spellEnd"/>
-      <w:r>
-        <w:rPr>
-          <w:rFonts w:asciiTheme="minorHAnsi" w:hAnsiTheme="minorHAnsi"/>
-        </w:rPr>
-        <w:t xml:space="preserve">” </w:t>
-      </w:r>
-      <w:r>
-        <w:rPr>
-          <w:rFonts w:asciiTheme="minorHAnsi" w:hAnsiTheme="minorHAnsi"/>
-        </w:rPr>
-        <w:t xml:space="preserve">in order to create the </w:t>
-      </w:r>
-      <w:r>
-        <w:rPr>
-          <w:rFonts w:asciiTheme="minorHAnsi" w:hAnsiTheme="minorHAnsi"/>
-        </w:rPr>
-        <w:t>random number generator</w:t>
-      </w:r>
-      <w:r>
-        <w:rPr>
-          <w:rFonts w:asciiTheme="minorHAnsi" w:hAnsiTheme="minorHAnsi"/>
-        </w:rPr>
-        <w:t xml:space="preserve"> variable</w:t>
-      </w:r>
-      <w:r>
-        <w:rPr>
-          <w:rFonts w:asciiTheme="minorHAnsi" w:hAnsiTheme="minorHAnsi"/>
-        </w:rPr>
-        <w:t xml:space="preserve"> </w:t>
-      </w:r>
-      <w:r>
-        <w:rPr>
-          <w:rFonts w:asciiTheme="minorHAnsi" w:hAnsiTheme="minorHAnsi"/>
-        </w:rPr>
         <w:t>which is</w:t>
       </w:r>
       <w:r>
@@ -1197,14 +995,7 @@
         <w:rPr>
           <w:rFonts w:asciiTheme="minorHAnsi" w:hAnsiTheme="minorHAnsi"/>
         </w:rPr>
-        <w:t>The #include "</w:t>
-      </w:r>
-      <w:proofErr w:type="spellStart"/>
-      <w:r>
-        <w:rPr>
-          <w:rFonts w:asciiTheme="minorHAnsi" w:hAnsiTheme="minorHAnsi"/>
-        </w:rPr>
-        <w:t>Mouse.</w:t>
+        <w:t>The #include "Mouse.</w:t>
       </w:r>
       <w:r>
         <w:rPr>
@@ -1212,7 +1003,6 @@
         </w:rPr>
         <w:t>h</w:t>
       </w:r>
-      <w:proofErr w:type="spellEnd"/>
       <w:r>
         <w:rPr>
           <w:rFonts w:asciiTheme="minorHAnsi" w:hAnsiTheme="minorHAnsi"/>
@@ -1251,21 +1041,7 @@
         <w:rPr>
           <w:rFonts w:asciiTheme="minorHAnsi" w:hAnsiTheme="minorHAnsi"/>
         </w:rPr>
-        <w:t>If we didn’t include the "</w:t>
-      </w:r>
-      <w:proofErr w:type="spellStart"/>
-      <w:r>
-        <w:rPr>
-          <w:rFonts w:asciiTheme="minorHAnsi" w:hAnsiTheme="minorHAnsi"/>
-        </w:rPr>
-        <w:t>Mouse.h</w:t>
-      </w:r>
-      <w:proofErr w:type="spellEnd"/>
-      <w:r>
-        <w:rPr>
-          <w:rFonts w:asciiTheme="minorHAnsi" w:hAnsiTheme="minorHAnsi"/>
-        </w:rPr>
-        <w:t>" file</w:t>
+        <w:t>If we didn’t include the "Mouse.h" file</w:t>
       </w:r>
       <w:r>
         <w:rPr>
@@ -1289,46 +1065,31 @@
         <w:rPr>
           <w:rFonts w:asciiTheme="minorHAnsi" w:hAnsiTheme="minorHAnsi"/>
         </w:rPr>
-        <w:t xml:space="preserve"> there is </w:t>
-      </w:r>
-      <w:proofErr w:type="gramStart"/>
-      <w:r>
-        <w:rPr>
-          <w:rFonts w:asciiTheme="minorHAnsi" w:hAnsiTheme="minorHAnsi"/>
-        </w:rPr>
-        <w:t xml:space="preserve">a </w:t>
-      </w:r>
-      <w:r>
-        <w:rPr>
-          <w:rFonts w:asciiTheme="minorHAnsi" w:hAnsiTheme="minorHAnsi"/>
-        </w:rPr>
-        <w:t>include</w:t>
-      </w:r>
-      <w:proofErr w:type="gramEnd"/>
-      <w:r>
-        <w:rPr>
-          <w:rFonts w:asciiTheme="minorHAnsi" w:hAnsiTheme="minorHAnsi"/>
-        </w:rPr>
-        <w:t xml:space="preserve"> in the Game class for the mouse header file. </w:t>
-      </w:r>
-    </w:p>
-    <w:p>
-      <w:pPr>
-        <w:spacing w:after="0"/>
-        <w:rPr>
-          <w:rFonts w:asciiTheme="minorHAnsi" w:hAnsiTheme="minorHAnsi"/>
-        </w:rPr>
-      </w:pPr>
-    </w:p>
-    <w:p>
-      <w:pPr>
-        <w:spacing w:after="0"/>
-        <w:rPr>
-          <w:rFonts w:asciiTheme="minorHAnsi" w:hAnsiTheme="minorHAnsi"/>
-          <w:b/>
-        </w:rPr>
-      </w:pPr>
-      <w:proofErr w:type="gramStart"/>
+        <w:t xml:space="preserve"> there is a </w:t>
+      </w:r>
+      <w:r>
+        <w:rPr>
+          <w:rFonts w:asciiTheme="minorHAnsi" w:hAnsiTheme="minorHAnsi"/>
+        </w:rPr>
+        <w:t xml:space="preserve">include in the Game class for the mouse header file. </w:t>
+      </w:r>
+    </w:p>
+    <w:p>
+      <w:pPr>
+        <w:spacing w:after="0"/>
+        <w:rPr>
+          <w:rFonts w:asciiTheme="minorHAnsi" w:hAnsiTheme="minorHAnsi"/>
+        </w:rPr>
+      </w:pPr>
+    </w:p>
+    <w:p>
+      <w:pPr>
+        <w:spacing w:after="0"/>
+        <w:rPr>
+          <w:rFonts w:asciiTheme="minorHAnsi" w:hAnsiTheme="minorHAnsi"/>
+          <w:b/>
+        </w:rPr>
+      </w:pPr>
       <w:r>
         <w:rPr>
           <w:rFonts w:asciiTheme="minorHAnsi" w:hAnsiTheme="minorHAnsi"/>
@@ -1343,7 +1104,6 @@
         </w:rPr>
         <w:t>F</w:t>
       </w:r>
-      <w:proofErr w:type="gramEnd"/>
       <w:r>
         <w:rPr>
           <w:rFonts w:asciiTheme="minorHAnsi" w:hAnsiTheme="minorHAnsi"/>
@@ -1465,63 +1225,64 @@
           <w:lang w:eastAsia="zh-CN"/>
         </w:rPr>
         <w:tab/>
-        <w:t xml:space="preserve">Snake </w:t>
-      </w:r>
-      <w:proofErr w:type="spellStart"/>
+        <w:t>Snake snake;</w:t>
+      </w:r>
       <w:r>
         <w:rPr>
           <w:rFonts w:cs="Consolas"/>
           <w:lang w:eastAsia="zh-CN"/>
         </w:rPr>
-        <w:t>snake</w:t>
-      </w:r>
-      <w:proofErr w:type="spellEnd"/>
+        <w:tab/>
+      </w:r>
       <w:r>
         <w:rPr>
           <w:rFonts w:cs="Consolas"/>
           <w:lang w:eastAsia="zh-CN"/>
         </w:rPr>
-        <w:t>;</w:t>
-      </w:r>
-      <w:r>
+        <w:tab/>
+        <w:t>//line 1</w:t>
+      </w:r>
+    </w:p>
+    <w:p>
+      <w:pPr>
+        <w:pStyle w:val="C"/>
         <w:rPr>
           <w:rFonts w:cs="Consolas"/>
           <w:lang w:eastAsia="zh-CN"/>
         </w:rPr>
-        <w:tab/>
-      </w:r>
+      </w:pPr>
       <w:r>
         <w:rPr>
           <w:rFonts w:cs="Consolas"/>
           <w:lang w:eastAsia="zh-CN"/>
         </w:rPr>
         <w:tab/>
-        <w:t>//line 1</w:t>
-      </w:r>
-    </w:p>
-    <w:p>
-      <w:pPr>
-        <w:pStyle w:val="C"/>
+        <w:t xml:space="preserve">Snake another(snake); </w:t>
+      </w:r>
+      <w:r>
         <w:rPr>
           <w:rFonts w:cs="Consolas"/>
           <w:lang w:eastAsia="zh-CN"/>
         </w:rPr>
-      </w:pPr>
-      <w:r>
+        <w:tab/>
+        <w:t>//line 2</w:t>
+      </w:r>
+    </w:p>
+    <w:p>
+      <w:pPr>
+        <w:pStyle w:val="C"/>
         <w:rPr>
           <w:rFonts w:cs="Consolas"/>
           <w:lang w:eastAsia="zh-CN"/>
         </w:rPr>
-        <w:tab/>
-        <w:t xml:space="preserve">Snake another(snake); </w:t>
-      </w:r>
+      </w:pPr>
       <w:r>
         <w:rPr>
           <w:rFonts w:cs="Consolas"/>
           <w:lang w:eastAsia="zh-CN"/>
         </w:rPr>
         <w:tab/>
-        <w:t>//line 2</w:t>
+        <w:t>//...</w:t>
       </w:r>
     </w:p>
     <w:p>
@@ -1537,24 +1298,21 @@
           <w:rFonts w:cs="Consolas"/>
           <w:lang w:eastAsia="zh-CN"/>
         </w:rPr>
-        <w:tab/>
-        <w:t>//...</w:t>
-      </w:r>
-    </w:p>
-    <w:p>
-      <w:pPr>
-        <w:pStyle w:val="C"/>
+        <w:t>}</w:t>
+      </w:r>
+      <w:r>
         <w:rPr>
           <w:rFonts w:cs="Consolas"/>
           <w:lang w:eastAsia="zh-CN"/>
         </w:rPr>
-      </w:pPr>
+        <w:tab/>
+      </w:r>
       <w:r>
         <w:rPr>
           <w:rFonts w:cs="Consolas"/>
           <w:lang w:eastAsia="zh-CN"/>
         </w:rPr>
-        <w:t>}</w:t>
+        <w:tab/>
       </w:r>
       <w:r>
         <w:rPr>
@@ -1576,20 +1334,6 @@
           <w:lang w:eastAsia="zh-CN"/>
         </w:rPr>
         <w:tab/>
-      </w:r>
-      <w:r>
-        <w:rPr>
-          <w:rFonts w:cs="Consolas"/>
-          <w:lang w:eastAsia="zh-CN"/>
-        </w:rPr>
-        <w:tab/>
-      </w:r>
-      <w:r>
-        <w:rPr>
-          <w:rFonts w:cs="Consolas"/>
-          <w:lang w:eastAsia="zh-CN"/>
-        </w:rPr>
-        <w:tab/>
         <w:t>//line 3</w:t>
       </w:r>
     </w:p>
@@ -1615,23 +1359,7 @@
           <w:rFonts w:asciiTheme="minorHAnsi" w:hAnsiTheme="minorHAnsi"/>
           <w:b/>
         </w:rPr>
-        <w:t xml:space="preserve">Snake </w:t>
-      </w:r>
-      <w:proofErr w:type="spellStart"/>
-      <w:r>
-        <w:rPr>
-          <w:rFonts w:asciiTheme="minorHAnsi" w:hAnsiTheme="minorHAnsi"/>
-          <w:b/>
-        </w:rPr>
-        <w:t>snake</w:t>
-      </w:r>
-      <w:proofErr w:type="spellEnd"/>
-      <w:r>
-        <w:rPr>
-          <w:rFonts w:asciiTheme="minorHAnsi" w:hAnsiTheme="minorHAnsi"/>
-          <w:b/>
-        </w:rPr>
-        <w:t>;</w:t>
+        <w:t>Snake snake;</w:t>
       </w:r>
       <w:r>
         <w:rPr>
@@ -1698,21 +1426,7 @@
         <w:rPr>
           <w:rFonts w:asciiTheme="minorHAnsi" w:hAnsiTheme="minorHAnsi"/>
         </w:rPr>
-        <w:t xml:space="preserve">random number generator constructor to create the </w:t>
-      </w:r>
-      <w:proofErr w:type="spellStart"/>
-      <w:r>
-        <w:rPr>
-          <w:rFonts w:asciiTheme="minorHAnsi" w:hAnsiTheme="minorHAnsi"/>
-        </w:rPr>
-        <w:t>rng</w:t>
-      </w:r>
-      <w:proofErr w:type="spellEnd"/>
-      <w:r>
-        <w:rPr>
-          <w:rFonts w:asciiTheme="minorHAnsi" w:hAnsiTheme="minorHAnsi"/>
-        </w:rPr>
-        <w:t xml:space="preserve"> object that is private</w:t>
+        <w:t>random number generator constructor to create the rng object that is private</w:t>
       </w:r>
     </w:p>
     <w:p>
@@ -1756,21 +1470,7 @@
         <w:rPr>
           <w:rFonts w:asciiTheme="minorHAnsi" w:hAnsiTheme="minorHAnsi"/>
         </w:rPr>
-        <w:t xml:space="preserve">next, it will run the </w:t>
-      </w:r>
-      <w:proofErr w:type="spellStart"/>
-      <w:r>
-        <w:rPr>
-          <w:rFonts w:asciiTheme="minorHAnsi" w:hAnsiTheme="minorHAnsi"/>
-        </w:rPr>
-        <w:t>position_at_random</w:t>
-      </w:r>
-      <w:proofErr w:type="spellEnd"/>
-      <w:r>
-        <w:rPr>
-          <w:rFonts w:asciiTheme="minorHAnsi" w:hAnsiTheme="minorHAnsi"/>
-        </w:rPr>
-        <w:t xml:space="preserve">() function in the snake class </w:t>
+        <w:t xml:space="preserve">next, it will run the position_at_random() function in the snake class </w:t>
       </w:r>
     </w:p>
     <w:p>
@@ -1785,33 +1485,11 @@
           <w:rFonts w:asciiTheme="minorHAnsi" w:hAnsiTheme="minorHAnsi"/>
         </w:rPr>
       </w:pPr>
-      <w:proofErr w:type="gramStart"/>
-      <w:r>
-        <w:rPr>
-          <w:rFonts w:asciiTheme="minorHAnsi" w:hAnsiTheme="minorHAnsi"/>
-        </w:rPr>
-        <w:t>in</w:t>
-      </w:r>
-      <w:proofErr w:type="gramEnd"/>
-      <w:r>
-        <w:rPr>
-          <w:rFonts w:asciiTheme="minorHAnsi" w:hAnsiTheme="minorHAnsi"/>
-        </w:rPr>
-        <w:t xml:space="preserve"> this function, it will run the </w:t>
-      </w:r>
-      <w:proofErr w:type="spellStart"/>
-      <w:r>
-        <w:rPr>
-          <w:rFonts w:asciiTheme="minorHAnsi" w:hAnsiTheme="minorHAnsi"/>
-        </w:rPr>
-        <w:t>get_random_value</w:t>
-      </w:r>
-      <w:proofErr w:type="spellEnd"/>
-      <w:r>
-        <w:rPr>
-          <w:rFonts w:asciiTheme="minorHAnsi" w:hAnsiTheme="minorHAnsi"/>
-        </w:rPr>
-        <w:t>() function twice from the random number generator class to get random values for x and y.</w:t>
+      <w:r>
+        <w:rPr>
+          <w:rFonts w:asciiTheme="minorHAnsi" w:hAnsiTheme="minorHAnsi"/>
+        </w:rPr>
+        <w:t>in this function, it will run the get_random_value() function twice from the random number generator class to get random values for x and y.</w:t>
       </w:r>
     </w:p>
     <w:p>
@@ -1907,21 +1585,7 @@
         <w:rPr>
           <w:rFonts w:asciiTheme="minorHAnsi" w:hAnsiTheme="minorHAnsi"/>
         </w:rPr>
-        <w:t xml:space="preserve">random number generator constructor to create the </w:t>
-      </w:r>
-      <w:proofErr w:type="spellStart"/>
-      <w:r>
-        <w:rPr>
-          <w:rFonts w:asciiTheme="minorHAnsi" w:hAnsiTheme="minorHAnsi"/>
-        </w:rPr>
-        <w:t>rng</w:t>
-      </w:r>
-      <w:proofErr w:type="spellEnd"/>
-      <w:r>
-        <w:rPr>
-          <w:rFonts w:asciiTheme="minorHAnsi" w:hAnsiTheme="minorHAnsi"/>
-        </w:rPr>
-        <w:t xml:space="preserve"> object that is private</w:t>
+        <w:t>random number generator constructor to create the rng object that is private</w:t>
       </w:r>
     </w:p>
     <w:p>
@@ -1959,21 +1623,7 @@
         <w:rPr>
           <w:rFonts w:asciiTheme="minorHAnsi" w:hAnsiTheme="minorHAnsi"/>
         </w:rPr>
-        <w:t xml:space="preserve">next, it will run the </w:t>
-      </w:r>
-      <w:proofErr w:type="spellStart"/>
-      <w:r>
-        <w:rPr>
-          <w:rFonts w:asciiTheme="minorHAnsi" w:hAnsiTheme="minorHAnsi"/>
-        </w:rPr>
-        <w:t>position_at_random</w:t>
-      </w:r>
-      <w:proofErr w:type="spellEnd"/>
-      <w:r>
-        <w:rPr>
-          <w:rFonts w:asciiTheme="minorHAnsi" w:hAnsiTheme="minorHAnsi"/>
-        </w:rPr>
-        <w:t xml:space="preserve">() function in the snake class </w:t>
+        <w:t xml:space="preserve">next, it will run the position_at_random() function in the snake class </w:t>
       </w:r>
     </w:p>
     <w:p>
@@ -1988,33 +1638,11 @@
           <w:rFonts w:asciiTheme="minorHAnsi" w:hAnsiTheme="minorHAnsi"/>
         </w:rPr>
       </w:pPr>
-      <w:proofErr w:type="gramStart"/>
-      <w:r>
-        <w:rPr>
-          <w:rFonts w:asciiTheme="minorHAnsi" w:hAnsiTheme="minorHAnsi"/>
-        </w:rPr>
-        <w:t>in</w:t>
-      </w:r>
-      <w:proofErr w:type="gramEnd"/>
-      <w:r>
-        <w:rPr>
-          <w:rFonts w:asciiTheme="minorHAnsi" w:hAnsiTheme="minorHAnsi"/>
-        </w:rPr>
-        <w:t xml:space="preserve"> this function, it will run the </w:t>
-      </w:r>
-      <w:proofErr w:type="spellStart"/>
-      <w:r>
-        <w:rPr>
-          <w:rFonts w:asciiTheme="minorHAnsi" w:hAnsiTheme="minorHAnsi"/>
-        </w:rPr>
-        <w:t>get_random_value</w:t>
-      </w:r>
-      <w:proofErr w:type="spellEnd"/>
-      <w:r>
-        <w:rPr>
-          <w:rFonts w:asciiTheme="minorHAnsi" w:hAnsiTheme="minorHAnsi"/>
-        </w:rPr>
-        <w:t>() function twice from the random number generator class to get random values for x and y.</w:t>
+      <w:r>
+        <w:rPr>
+          <w:rFonts w:asciiTheme="minorHAnsi" w:hAnsiTheme="minorHAnsi"/>
+        </w:rPr>
+        <w:t>in this function, it will run the get_random_value() function twice from the random number generator class to get random values for x and y.</w:t>
       </w:r>
     </w:p>
     <w:p>
@@ -2100,21 +1728,7 @@
         <w:rPr>
           <w:rFonts w:asciiTheme="minorHAnsi" w:hAnsiTheme="minorHAnsi"/>
         </w:rPr>
-        <w:t xml:space="preserve">Will run the </w:t>
-      </w:r>
-      <w:proofErr w:type="spellStart"/>
-      <w:r>
-        <w:rPr>
-          <w:rFonts w:asciiTheme="minorHAnsi" w:hAnsiTheme="minorHAnsi"/>
-        </w:rPr>
-        <w:t>deconstructor</w:t>
-      </w:r>
-      <w:proofErr w:type="spellEnd"/>
-      <w:r>
-        <w:rPr>
-          <w:rFonts w:asciiTheme="minorHAnsi" w:hAnsiTheme="minorHAnsi"/>
-        </w:rPr>
-        <w:t xml:space="preserve"> for the </w:t>
+        <w:t xml:space="preserve">Will run the deconstructor for the </w:t>
       </w:r>
       <w:r>
         <w:rPr>
@@ -2175,19 +1789,11 @@
         </w:rPr>
         <w:t xml:space="preserve">Snake </w:t>
       </w:r>
-      <w:proofErr w:type="spellStart"/>
-      <w:r>
-        <w:rPr>
-          <w:rFonts w:asciiTheme="minorHAnsi" w:hAnsiTheme="minorHAnsi"/>
-        </w:rPr>
-        <w:t>deconstructor</w:t>
-      </w:r>
-      <w:proofErr w:type="spellEnd"/>
-      <w:r>
-        <w:rPr>
-          <w:rFonts w:asciiTheme="minorHAnsi" w:hAnsiTheme="minorHAnsi"/>
-        </w:rPr>
-        <w:t xml:space="preserve"> both for the copy snake and the snake on line 2 and 1 respectively</w:t>
+      <w:r>
+        <w:rPr>
+          <w:rFonts w:asciiTheme="minorHAnsi" w:hAnsiTheme="minorHAnsi"/>
+        </w:rPr>
+        <w:t>deconstructor both for the copy snake and the snake on line 2 and 1 respectively</w:t>
       </w:r>
     </w:p>
     <w:p>
@@ -2432,7 +2038,6 @@
           <w:rFonts w:asciiTheme="minorHAnsi" w:hAnsiTheme="minorHAnsi"/>
         </w:rPr>
       </w:pPr>
-      <w:proofErr w:type="gramStart"/>
       <w:r>
         <w:rPr>
           <w:rFonts w:asciiTheme="minorHAnsi" w:hAnsiTheme="minorHAnsi"/>
@@ -2440,7 +2045,6 @@
         </w:rPr>
         <w:t>ANYTHING ELSE?</w:t>
       </w:r>
-      <w:proofErr w:type="gramEnd"/>
     </w:p>
     <w:p>
       <w:pPr>
@@ -2485,19 +2089,11 @@
         </w:rPr>
         <w:t xml:space="preserve">#3 is the best option because having a reference to the underground object means there is no unnecessary copy being made for that object. Also, using </w:t>
       </w:r>
-      <w:proofErr w:type="spellStart"/>
-      <w:r>
-        <w:rPr>
-          <w:rFonts w:asciiTheme="minorHAnsi" w:hAnsiTheme="minorHAnsi"/>
-        </w:rPr>
-        <w:t>const</w:t>
-      </w:r>
-      <w:proofErr w:type="spellEnd"/>
-      <w:r>
-        <w:rPr>
-          <w:rFonts w:asciiTheme="minorHAnsi" w:hAnsiTheme="minorHAnsi"/>
-        </w:rPr>
-        <w:t xml:space="preserve"> keyword</w:t>
+      <w:r>
+        <w:rPr>
+          <w:rFonts w:asciiTheme="minorHAnsi" w:hAnsiTheme="minorHAnsi"/>
+        </w:rPr>
+        <w:t>const keyword</w:t>
       </w:r>
       <w:r>
         <w:rPr>
@@ -2643,19 +2239,11 @@
           <w:rFonts w:asciiTheme="minorHAnsi" w:hAnsiTheme="minorHAnsi"/>
         </w:rPr>
       </w:pPr>
-      <w:proofErr w:type="gramStart"/>
-      <w:r>
-        <w:rPr>
-          <w:rFonts w:asciiTheme="minorHAnsi" w:hAnsiTheme="minorHAnsi"/>
-        </w:rPr>
-        <w:t>1.J</w:t>
-      </w:r>
-      <w:proofErr w:type="gramEnd"/>
-      <w:r>
-        <w:rPr>
-          <w:rFonts w:asciiTheme="minorHAnsi" w:hAnsiTheme="minorHAnsi"/>
-        </w:rPr>
-        <w:t xml:space="preserve"> </w:t>
+      <w:r>
+        <w:rPr>
+          <w:rFonts w:asciiTheme="minorHAnsi" w:hAnsiTheme="minorHAnsi"/>
+        </w:rPr>
+        <w:t xml:space="preserve">1.J </w:t>
       </w:r>
       <w:r>
         <w:rPr>
@@ -2801,52 +2389,34 @@
           <w:rFonts w:asciiTheme="minorHAnsi" w:hAnsiTheme="minorHAnsi"/>
         </w:rPr>
         <w:lastRenderedPageBreak/>
-        <w:t xml:space="preserve">1.J This would be a bad idea because the snake needs to know about the </w:t>
-      </w:r>
-      <w:r>
-        <w:rPr>
-          <w:rFonts w:asciiTheme="minorHAnsi" w:hAnsiTheme="minorHAnsi"/>
-        </w:rPr>
-        <w:t>where the mouse is on the grid</w:t>
-      </w:r>
-      <w:r>
-        <w:rPr>
-          <w:rFonts w:asciiTheme="minorHAnsi" w:hAnsiTheme="minorHAnsi"/>
-        </w:rPr>
-        <w:t xml:space="preserve"> in order </w:t>
+        <w:t>3</w:t>
+      </w:r>
+      <w:r>
+        <w:rPr>
+          <w:rFonts w:asciiTheme="minorHAnsi" w:hAnsiTheme="minorHAnsi"/>
+        </w:rPr>
+        <w:t xml:space="preserve">.J This would be a bad idea because the snake needs to know about the </w:t>
+      </w:r>
+      <w:r>
+        <w:rPr>
+          <w:rFonts w:asciiTheme="minorHAnsi" w:hAnsiTheme="minorHAnsi"/>
+        </w:rPr>
+        <w:t>co-</w:t>
+      </w:r>
+      <w:r>
+        <w:rPr>
+          <w:rFonts w:asciiTheme="minorHAnsi" w:hAnsiTheme="minorHAnsi"/>
+        </w:rPr>
+        <w:t>ordinates</w:t>
+      </w:r>
+      <w:r>
+        <w:rPr>
+          <w:rFonts w:asciiTheme="minorHAnsi" w:hAnsiTheme="minorHAnsi"/>
+        </w:rPr>
+        <w:t xml:space="preserve"> of the mouse in order to follow and catch it.</w:t>
       </w:r>
       <w:bookmarkStart w:id="1" w:name="_GoBack"/>
       <w:bookmarkEnd w:id="1"/>
-      <w:r>
-        <w:rPr>
-          <w:rFonts w:asciiTheme="minorHAnsi" w:hAnsiTheme="minorHAnsi"/>
-        </w:rPr>
-        <w:t xml:space="preserve">to catch it. </w:t>
-      </w:r>
-    </w:p>
-    <w:p>
-      <w:pPr>
-        <w:spacing w:after="0"/>
-        <w:rPr>
-          <w:rFonts w:asciiTheme="minorHAnsi" w:hAnsiTheme="minorHAnsi"/>
-        </w:rPr>
-      </w:pPr>
-    </w:p>
-    <w:p>
-      <w:pPr>
-        <w:spacing w:after="0"/>
-        <w:rPr>
-          <w:rFonts w:asciiTheme="minorHAnsi" w:hAnsiTheme="minorHAnsi"/>
-        </w:rPr>
-      </w:pPr>
-    </w:p>
-    <w:p>
-      <w:pPr>
-        <w:spacing w:after="0"/>
-        <w:rPr>
-          <w:rFonts w:asciiTheme="minorHAnsi" w:hAnsiTheme="minorHAnsi"/>
-        </w:rPr>
-      </w:pPr>
     </w:p>
     <w:p>
       <w:pPr>
@@ -2990,23 +2560,13 @@
         <w:szCs w:val="22"/>
       </w:rPr>
     </w:pPr>
-    <w:proofErr w:type="spellStart"/>
     <w:r>
       <w:rPr>
         <w:rFonts w:asciiTheme="minorHAnsi" w:hAnsiTheme="minorHAnsi" w:cstheme="minorHAnsi"/>
         <w:sz w:val="22"/>
         <w:szCs w:val="22"/>
       </w:rPr>
-      <w:t>Asghar</w:t>
-    </w:r>
-    <w:proofErr w:type="spellEnd"/>
-    <w:r>
-      <w:rPr>
-        <w:rFonts w:asciiTheme="minorHAnsi" w:hAnsiTheme="minorHAnsi" w:cstheme="minorHAnsi"/>
-        <w:sz w:val="22"/>
-        <w:szCs w:val="22"/>
-      </w:rPr>
-      <w:t xml:space="preserve"> Mahmood</w:t>
+      <w:t>Asghar Mahmood</w:t>
     </w:r>
     <w:r>
       <w:rPr>
@@ -3014,36 +2574,8 @@
         <w:sz w:val="22"/>
         <w:szCs w:val="22"/>
       </w:rPr>
-      <w:t xml:space="preserve">, Deepak Jindal, </w:t>
+      <w:t>, Deepak Jindal, Sahand Simaei</w:t>
     </w:r>
-    <w:proofErr w:type="spellStart"/>
-    <w:r>
-      <w:rPr>
-        <w:rFonts w:asciiTheme="minorHAnsi" w:hAnsiTheme="minorHAnsi" w:cstheme="minorHAnsi"/>
-        <w:sz w:val="22"/>
-        <w:szCs w:val="22"/>
-      </w:rPr>
-      <w:t>Sahand</w:t>
-    </w:r>
-    <w:proofErr w:type="spellEnd"/>
-    <w:r>
-      <w:rPr>
-        <w:rFonts w:asciiTheme="minorHAnsi" w:hAnsiTheme="minorHAnsi" w:cstheme="minorHAnsi"/>
-        <w:sz w:val="22"/>
-        <w:szCs w:val="22"/>
-      </w:rPr>
-      <w:t xml:space="preserve"> </w:t>
-    </w:r>
-    <w:proofErr w:type="spellStart"/>
-    <w:r>
-      <w:rPr>
-        <w:rFonts w:asciiTheme="minorHAnsi" w:hAnsiTheme="minorHAnsi" w:cstheme="minorHAnsi"/>
-        <w:sz w:val="22"/>
-        <w:szCs w:val="22"/>
-      </w:rPr>
-      <w:t>Simaei</w:t>
-    </w:r>
-    <w:proofErr w:type="spellEnd"/>
   </w:p>
 </w:hdr>
 </file>

</xml_diff>